<commit_message>
Doksi és Frame igazítás
</commit_message>
<xml_diff>
--- a/MIHF_dokumentáció.docx
+++ b/MIHF_dokumentáció.docx
@@ -83,27 +83,7 @@
           <w:szCs w:val="24"/>
           <w:lang w:val="hu-HU"/>
         </w:rPr>
-        <w:t xml:space="preserve">Választott feladat: </w:t>
-      </w:r>
-      <w:proofErr w:type="spellStart"/>
-      <w:r>
-        <w:rPr>
-          <w:rFonts w:ascii="Times New Roman" w:hAnsi="Times New Roman" w:cs="Times New Roman"/>
-          <w:sz w:val="24"/>
-          <w:szCs w:val="24"/>
-          <w:lang w:val="hu-HU"/>
-        </w:rPr>
-        <w:t>Rikiki</w:t>
-      </w:r>
-      <w:proofErr w:type="spellEnd"/>
-      <w:r>
-        <w:rPr>
-          <w:rFonts w:ascii="Times New Roman" w:hAnsi="Times New Roman" w:cs="Times New Roman"/>
-          <w:sz w:val="24"/>
-          <w:szCs w:val="24"/>
-          <w:lang w:val="hu-HU"/>
-        </w:rPr>
-        <w:t xml:space="preserve"> adu kötelezettséggel</w:t>
+        <w:t>Választott feladat: Rikiki adu kötelezettséggel</w:t>
       </w:r>
     </w:p>
     <w:p>
@@ -149,25 +129,14 @@
           <w:lang w:val="hu-HU"/>
         </w:rPr>
       </w:pPr>
-      <w:proofErr w:type="spellStart"/>
-      <w:r>
-        <w:rPr>
-          <w:rFonts w:ascii="Times New Roman" w:hAnsi="Times New Roman" w:cs="Times New Roman"/>
-          <w:sz w:val="24"/>
-          <w:szCs w:val="24"/>
-          <w:lang w:val="hu-HU"/>
-        </w:rPr>
-        <w:t>Malustyik</w:t>
-      </w:r>
-      <w:proofErr w:type="spellEnd"/>
-      <w:r>
-        <w:rPr>
-          <w:rFonts w:ascii="Times New Roman" w:hAnsi="Times New Roman" w:cs="Times New Roman"/>
-          <w:sz w:val="24"/>
-          <w:szCs w:val="24"/>
-          <w:lang w:val="hu-HU"/>
-        </w:rPr>
-        <w:t xml:space="preserve"> András – G8ZLOL</w:t>
+      <w:r>
+        <w:rPr>
+          <w:rFonts w:ascii="Times New Roman" w:hAnsi="Times New Roman" w:cs="Times New Roman"/>
+          <w:sz w:val="24"/>
+          <w:szCs w:val="24"/>
+          <w:lang w:val="hu-HU"/>
+        </w:rPr>
+        <w:t>Malustyik András – G8ZLOL</w:t>
       </w:r>
     </w:p>
     <w:p>
@@ -269,108 +238,26 @@
           <w:u w:val="single"/>
           <w:lang w:val="hu-HU"/>
         </w:rPr>
-        <w:t xml:space="preserve">Választott feladat: </w:t>
-      </w:r>
-      <w:proofErr w:type="spellStart"/>
-      <w:r>
-        <w:rPr>
-          <w:rFonts w:ascii="Times New Roman" w:hAnsi="Times New Roman" w:cs="Times New Roman"/>
-          <w:sz w:val="24"/>
-          <w:szCs w:val="24"/>
-          <w:u w:val="single"/>
-          <w:lang w:val="hu-HU"/>
-        </w:rPr>
-        <w:t>Rikiki</w:t>
-      </w:r>
-      <w:proofErr w:type="spellEnd"/>
-      <w:r>
-        <w:rPr>
-          <w:rFonts w:ascii="Times New Roman" w:hAnsi="Times New Roman" w:cs="Times New Roman"/>
-          <w:sz w:val="24"/>
-          <w:szCs w:val="24"/>
-          <w:u w:val="single"/>
-          <w:lang w:val="hu-HU"/>
-        </w:rPr>
-        <w:t xml:space="preserve"> adu kötelezettséggel</w:t>
-      </w:r>
-    </w:p>
-    <w:p>
-      <w:pPr>
-        <w:rPr>
-          <w:rFonts w:ascii="Times New Roman" w:hAnsi="Times New Roman" w:cs="Times New Roman"/>
-          <w:sz w:val="24"/>
-          <w:szCs w:val="24"/>
-          <w:lang w:val="hu-HU"/>
-        </w:rPr>
-      </w:pPr>
-      <w:r>
-        <w:rPr>
-          <w:rFonts w:ascii="Times New Roman" w:hAnsi="Times New Roman" w:cs="Times New Roman"/>
-          <w:sz w:val="24"/>
-          <w:szCs w:val="24"/>
-          <w:lang w:val="hu-HU"/>
-        </w:rPr>
-        <w:t xml:space="preserve">A </w:t>
-      </w:r>
-      <w:proofErr w:type="spellStart"/>
-      <w:r>
-        <w:rPr>
-          <w:rFonts w:ascii="Times New Roman" w:hAnsi="Times New Roman" w:cs="Times New Roman"/>
-          <w:sz w:val="24"/>
-          <w:szCs w:val="24"/>
-          <w:lang w:val="hu-HU"/>
-        </w:rPr>
-        <w:t>rikiki</w:t>
-      </w:r>
-      <w:proofErr w:type="spellEnd"/>
-      <w:r>
-        <w:rPr>
-          <w:rFonts w:ascii="Times New Roman" w:hAnsi="Times New Roman" w:cs="Times New Roman"/>
-          <w:sz w:val="24"/>
-          <w:szCs w:val="24"/>
-          <w:lang w:val="hu-HU"/>
-        </w:rPr>
-        <w:t xml:space="preserve"> egy a </w:t>
-      </w:r>
-      <w:proofErr w:type="spellStart"/>
-      <w:r>
-        <w:rPr>
-          <w:rFonts w:ascii="Times New Roman" w:hAnsi="Times New Roman" w:cs="Times New Roman"/>
-          <w:sz w:val="24"/>
-          <w:szCs w:val="24"/>
-          <w:lang w:val="hu-HU"/>
-        </w:rPr>
-        <w:t>bridgehez</w:t>
-      </w:r>
-      <w:proofErr w:type="spellEnd"/>
-      <w:r>
-        <w:rPr>
-          <w:rFonts w:ascii="Times New Roman" w:hAnsi="Times New Roman" w:cs="Times New Roman"/>
-          <w:sz w:val="24"/>
-          <w:szCs w:val="24"/>
-          <w:lang w:val="hu-HU"/>
-        </w:rPr>
-        <w:t xml:space="preserve"> hasonló kártyajáték. Legalább hárman játsszák egy pakli francia kártyával. Mindenkinek osztanak ugyan annyi lapot és sorsolnak egy adu színt a játékosok. (A francia kártya színei: pikk ♠, kőr ♥, káró ♦ és treff ♣.) Az egyik játékost kiválasztják indulónak (emberek között az osztótól jobbra ülő), ő fog elsőnek hívni. Utána mindenki megtippeli, hogy hány ütése lesz, ezt egyszerre mutatják meg, így nem lehet a többiek vállalásai alapján módosítani a sajátunkat. A hívó játékos kiválaszt egy kártyát és kirakja. Utána minden játékosnak az óramutató járásával ellenkező irányban sorban haladva rá kell raknia egy ugyan olyan színű lapot, vagy ha nincs neki olyan színű, akkor egy adut, és ha az sincs, akkor tetszőleges lapot. Az üt, akié a legnagyobb lap a hívott színben, vagy ha került bele adu, akkor az, aki a legnagyobb adut rakta. Az ász a legnagyobb, utána a dáma, majd a bubi és utána a számos lapok következnek. Aki ütött az hív következőnek. Ha elfogytak a lapok mindenki megszámolja az ütéseit, aki annyit ütött ahányat vállalt, az 10+2*n pontot kap, ahol n az ütéseinek száma. Aki pedig a vállalásától eltérő számút ütött az -2*|</w:t>
-      </w:r>
-      <w:proofErr w:type="spellStart"/>
-      <w:r>
-        <w:rPr>
-          <w:rFonts w:ascii="Times New Roman" w:hAnsi="Times New Roman" w:cs="Times New Roman"/>
-          <w:sz w:val="24"/>
-          <w:szCs w:val="24"/>
-          <w:lang w:val="hu-HU"/>
-        </w:rPr>
-        <w:t>n-v</w:t>
-      </w:r>
-      <w:proofErr w:type="spellEnd"/>
-      <w:r>
-        <w:rPr>
-          <w:rFonts w:ascii="Times New Roman" w:hAnsi="Times New Roman" w:cs="Times New Roman"/>
-          <w:sz w:val="24"/>
-          <w:szCs w:val="24"/>
-          <w:lang w:val="hu-HU"/>
-        </w:rPr>
-        <w:t>| pontot kap, ahol n szintén az ütések száma és v a vállalások száma. Lehet nullát is vállalni. A játék több ilyen körből áll. Az eredeti játék 1 lap osztásával indul, és addig megy, amíg van kiosztható lap (pl.: 4 játékosnál 52/4=13-ig) és utána vissza, de az első körben mindenki a többiek lapját látja és a sajátját nem. Ettől el lehet tekinteni a feladat megoldásánál és lehet akár két lappal indítani az osztást, akár az egylapos kört is normál körként kezelni.</w:t>
+        <w:t>Választott feladat: Rikiki adu kötelezettséggel</w:t>
+      </w:r>
+    </w:p>
+    <w:p>
+      <w:pPr>
+        <w:rPr>
+          <w:rFonts w:ascii="Times New Roman" w:hAnsi="Times New Roman" w:cs="Times New Roman"/>
+          <w:sz w:val="24"/>
+          <w:szCs w:val="24"/>
+          <w:lang w:val="hu-HU"/>
+        </w:rPr>
+      </w:pPr>
+      <w:r>
+        <w:rPr>
+          <w:rFonts w:ascii="Times New Roman" w:hAnsi="Times New Roman" w:cs="Times New Roman"/>
+          <w:sz w:val="24"/>
+          <w:szCs w:val="24"/>
+          <w:lang w:val="hu-HU"/>
+        </w:rPr>
+        <w:t>A rikiki egy a bridgehez hasonló kártyajáték. Legalább hárman játsszák egy pakli francia kártyával. Mindenkinek osztanak ugyan annyi lapot és sorsolnak egy adu színt a játékosok. (A francia kártya színei: pikk ♠, kőr ♥, káró ♦ és treff ♣.) Az egyik játékost kiválasztják indulónak (emberek között az osztótól jobbra ülő), ő fog elsőnek hívni. Utána mindenki megtippeli, hogy hány ütése lesz, ezt egyszerre mutatják meg, így nem lehet a többiek vállalásai alapján módosítani a sajátunkat. A hívó játékos kiválaszt egy kártyát és kirakja. Utána minden játékosnak az óramutató járásával ellenkező irányban sorban haladva rá kell raknia egy ugyan olyan színű lapot, vagy ha nincs neki olyan színű, akkor egy adut, és ha az sincs, akkor tetszőleges lapot. Az üt, akié a legnagyobb lap a hívott színben, vagy ha került bele adu, akkor az, aki a legnagyobb adut rakta. Az ász a legnagyobb, utána a dáma, majd a bubi és utána a számos lapok következnek. Aki ütött az hív következőnek. Ha elfogytak a lapok mindenki megszámolja az ütéseit, aki annyit ütött ahányat vállalt, az 10+2*n pontot kap, ahol n az ütéseinek száma. Aki pedig a vállalásától eltérő számút ütött az -2*|n-v| pontot kap, ahol n szintén az ütések száma és v a vállalások száma. Lehet nullát is vállalni. A játék több ilyen körből áll. Az eredeti játék 1 lap osztásával indul, és addig megy, amíg van kiosztható lap (pl.: 4 játékosnál 52/4=13-ig) és utána vissza, de az első körben mindenki a többiek lapját látja és a sajátját nem. Ettől el lehet tekinteni a feladat megoldásánál és lehet akár két lappal indítani az osztást, akár az egylapos kört is normál körként kezelni.</w:t>
       </w:r>
     </w:p>
     <w:p>
@@ -420,30 +307,19 @@
           <w:lang w:val="hu-HU"/>
         </w:rPr>
       </w:pPr>
-      <w:proofErr w:type="spellStart"/>
-      <w:r>
-        <w:rPr>
-          <w:rFonts w:ascii="Times New Roman" w:hAnsi="Times New Roman" w:cs="Times New Roman"/>
-          <w:sz w:val="24"/>
-          <w:szCs w:val="24"/>
-          <w:lang w:val="hu-HU"/>
-        </w:rPr>
-        <w:t>Czétényi</w:t>
-      </w:r>
-      <w:proofErr w:type="spellEnd"/>
-      <w:r>
-        <w:rPr>
-          <w:rFonts w:ascii="Times New Roman" w:hAnsi="Times New Roman" w:cs="Times New Roman"/>
-          <w:sz w:val="24"/>
-          <w:szCs w:val="24"/>
-          <w:lang w:val="hu-HU"/>
-        </w:rPr>
-        <w:t xml:space="preserve"> Benjámin (</w:t>
+      <w:r>
+        <w:rPr>
+          <w:rFonts w:ascii="Times New Roman" w:hAnsi="Times New Roman" w:cs="Times New Roman"/>
+          <w:sz w:val="24"/>
+          <w:szCs w:val="24"/>
+          <w:lang w:val="hu-HU"/>
+        </w:rPr>
+        <w:t>Czétényi Benjámin (</w:t>
       </w:r>
       <w:hyperlink r:id="rId6" w:history="1">
         <w:r>
           <w:rPr>
-            <w:rStyle w:val="Hiperhivatkozs"/>
+            <w:rStyle w:val="Hyperlink"/>
             <w:rFonts w:ascii="Times New Roman" w:hAnsi="Times New Roman" w:cs="Times New Roman"/>
             <w:sz w:val="24"/>
             <w:szCs w:val="24"/>
@@ -497,6 +373,7 @@
           <w:szCs w:val="24"/>
           <w:lang w:val="hu-HU"/>
         </w:rPr>
+        <w:lastRenderedPageBreak/>
         <w:t xml:space="preserve">A </w:t>
       </w:r>
       <w:r>
@@ -564,7 +441,7 @@
             <v:path o:extrusionok="f" gradientshapeok="t" o:connecttype="rect"/>
             <o:lock v:ext="edit" aspectratio="t"/>
           </v:shapetype>
-          <v:shape id="_x0000_i1025" type="#_x0000_t75" style="width:470.25pt;height:220.5pt">
+          <v:shape id="_x0000_i1026" type="#_x0000_t75" style="width:470.25pt;height:279pt">
             <v:imagedata r:id="rId7" o:title="Robotpick"/>
           </v:shape>
         </w:pict>
@@ -579,16 +456,6 @@
           <w:lang w:val="hu-HU"/>
         </w:rPr>
       </w:pPr>
-    </w:p>
-    <w:p>
-      <w:pPr>
-        <w:rPr>
-          <w:rFonts w:ascii="Times New Roman" w:hAnsi="Times New Roman" w:cs="Times New Roman"/>
-          <w:sz w:val="24"/>
-          <w:szCs w:val="24"/>
-          <w:lang w:val="hu-HU"/>
-        </w:rPr>
-      </w:pPr>
       <w:r>
         <w:rPr>
           <w:rFonts w:ascii="Times New Roman" w:hAnsi="Times New Roman" w:cs="Times New Roman"/>
@@ -643,7 +510,7 @@
           <w:lang w:val="hu-HU"/>
         </w:rPr>
         <w:pict>
-          <v:shape id="_x0000_i1026" type="#_x0000_t75" style="width:470.25pt;height:219.75pt">
+          <v:shape id="_x0000_i1025" type="#_x0000_t75" style="width:470.25pt;height:278.25pt">
             <v:imagedata r:id="rId8" o:title="Estimate"/>
           </v:shape>
         </w:pict>
@@ -665,26 +532,44 @@
           <w:szCs w:val="24"/>
           <w:lang w:val="hu-HU"/>
         </w:rPr>
-        <w:br w:type="page"/>
-      </w:r>
-    </w:p>
-    <w:p>
-      <w:pPr>
-        <w:rPr>
-          <w:rFonts w:ascii="Times New Roman" w:hAnsi="Times New Roman" w:cs="Times New Roman"/>
-          <w:sz w:val="24"/>
-          <w:szCs w:val="24"/>
-          <w:lang w:val="hu-HU"/>
-        </w:rPr>
-      </w:pPr>
-      <w:r>
-        <w:rPr>
-          <w:rFonts w:ascii="Times New Roman" w:hAnsi="Times New Roman" w:cs="Times New Roman"/>
-          <w:sz w:val="24"/>
-          <w:szCs w:val="24"/>
-          <w:lang w:val="hu-HU"/>
-        </w:rPr>
-        <w:t xml:space="preserve">Ezt követően véletlenszerű sorsolással döntjük el a kezdő játékos személyét. Ha gépi játékosról van szó, automatikusan indul a játék. A soron következő játékos pontszáma mellett fehér nyíl jelzi, hogy neki kell épp rakni. Fent mindig látható, hogy éppen </w:t>
+        <w:lastRenderedPageBreak/>
+        <w:t xml:space="preserve">Ezt követően </w:t>
+      </w:r>
+      <w:r>
+        <w:rPr>
+          <w:rFonts w:ascii="Times New Roman" w:hAnsi="Times New Roman" w:cs="Times New Roman"/>
+          <w:sz w:val="24"/>
+          <w:szCs w:val="24"/>
+          <w:lang w:val="hu-HU"/>
+        </w:rPr>
+        <w:t>indul a játék</w:t>
+      </w:r>
+      <w:r>
+        <w:rPr>
+          <w:rFonts w:ascii="Times New Roman" w:hAnsi="Times New Roman" w:cs="Times New Roman"/>
+          <w:sz w:val="24"/>
+          <w:szCs w:val="24"/>
+          <w:lang w:val="hu-HU"/>
+        </w:rPr>
+        <w:t>.</w:t>
+      </w:r>
+      <w:r>
+        <w:rPr>
+          <w:rFonts w:ascii="Times New Roman" w:hAnsi="Times New Roman" w:cs="Times New Roman"/>
+          <w:sz w:val="24"/>
+          <w:szCs w:val="24"/>
+          <w:lang w:val="hu-HU"/>
+        </w:rPr>
+        <w:t xml:space="preserve"> Minden játékindításnál a legelső körben a játékos kezd. A következő kört Robot 0, utána Robot 1, és így tovább, amíg el nem érünk az utolsó robotig. Ekkor ismét a játékos kezdi a kört.</w:t>
+      </w:r>
+      <w:r>
+        <w:rPr>
+          <w:rFonts w:ascii="Times New Roman" w:hAnsi="Times New Roman" w:cs="Times New Roman"/>
+          <w:sz w:val="24"/>
+          <w:szCs w:val="24"/>
+          <w:lang w:val="hu-HU"/>
+        </w:rPr>
+        <w:t xml:space="preserve"> Ha gépi játékosról van szó, automatikusan indul a játék. A soron következő játékos pontszáma mellett fehér nyíl jelzi, hogy neki kell épp rakni. Fent mindig látható, hogy éppen </w:t>
       </w:r>
       <w:r>
         <w:rPr>
@@ -704,9 +589,19 @@
         </w:rPr>
         <w:t xml:space="preserve"> menetben vagyunk, és hogy mi az adu.</w:t>
       </w:r>
-    </w:p>
-    <w:p>
-      <w:pPr>
+      <w:r>
+        <w:rPr>
+          <w:rFonts w:ascii="Times New Roman" w:hAnsi="Times New Roman" w:cs="Times New Roman"/>
+          <w:sz w:val="24"/>
+          <w:szCs w:val="24"/>
+          <w:lang w:val="hu-HU"/>
+        </w:rPr>
+        <w:t xml:space="preserve"> (Azért van ennyi üres hely a kezünkben levő lapok alatt, hogy magasabb lapszámnál két sorban tudjuk megjeleníteni őket.)</w:t>
+      </w:r>
+    </w:p>
+    <w:p>
+      <w:pPr>
+        <w:jc w:val="center"/>
         <w:rPr>
           <w:rFonts w:ascii="Times New Roman" w:hAnsi="Times New Roman" w:cs="Times New Roman"/>
           <w:sz w:val="24"/>
@@ -722,7 +617,7 @@
           <w:lang w:val="hu-HU"/>
         </w:rPr>
         <w:pict>
-          <v:shape id="_x0000_i1027" type="#_x0000_t75" style="width:470.25pt;height:219pt">
+          <v:shape id="_x0000_i1027" type="#_x0000_t75" style="width:417.75pt;height:246.75pt">
             <v:imagedata r:id="rId9" o:title="round"/>
           </v:shape>
         </w:pict>
@@ -763,25 +658,50 @@
           <w:szCs w:val="24"/>
           <w:lang w:val="hu-HU"/>
         </w:rPr>
-        <w:br w:type="page"/>
-      </w:r>
-    </w:p>
-    <w:p>
-      <w:pPr>
-        <w:rPr>
-          <w:rFonts w:ascii="Times New Roman" w:hAnsi="Times New Roman" w:cs="Times New Roman"/>
-          <w:sz w:val="24"/>
-          <w:szCs w:val="24"/>
-          <w:lang w:val="hu-HU"/>
-        </w:rPr>
-      </w:pPr>
-      <w:r>
-        <w:rPr>
-          <w:rFonts w:ascii="Times New Roman" w:hAnsi="Times New Roman" w:cs="Times New Roman"/>
-          <w:sz w:val="24"/>
-          <w:szCs w:val="24"/>
-          <w:lang w:val="hu-HU"/>
-        </w:rPr>
+        <w:t>Ha lejátszottuk az összes kört a játék tájékoztat a végső állásról.</w:t>
+      </w:r>
+    </w:p>
+    <w:p>
+      <w:pPr>
+        <w:jc w:val="center"/>
+        <w:rPr>
+          <w:rFonts w:ascii="Times New Roman" w:hAnsi="Times New Roman" w:cs="Times New Roman"/>
+          <w:sz w:val="24"/>
+          <w:szCs w:val="24"/>
+          <w:lang w:val="hu-HU"/>
+        </w:rPr>
+      </w:pPr>
+      <w:r>
+        <w:rPr>
+          <w:rFonts w:ascii="Times New Roman" w:hAnsi="Times New Roman" w:cs="Times New Roman"/>
+          <w:sz w:val="24"/>
+          <w:szCs w:val="24"/>
+          <w:lang w:val="hu-HU"/>
+        </w:rPr>
+        <w:pict>
+          <v:shape id="_x0000_i1028" type="#_x0000_t75" style="width:417pt;height:247.5pt">
+            <v:imagedata r:id="rId10" o:title="final"/>
+          </v:shape>
+        </w:pict>
+      </w:r>
+    </w:p>
+    <w:p>
+      <w:pPr>
+        <w:rPr>
+          <w:rFonts w:ascii="Times New Roman" w:hAnsi="Times New Roman" w:cs="Times New Roman"/>
+          <w:sz w:val="24"/>
+          <w:szCs w:val="24"/>
+          <w:lang w:val="hu-HU"/>
+        </w:rPr>
+      </w:pPr>
+      <w:r>
+        <w:rPr>
+          <w:rFonts w:ascii="Times New Roman" w:hAnsi="Times New Roman" w:cs="Times New Roman"/>
+          <w:sz w:val="24"/>
+          <w:szCs w:val="24"/>
+          <w:lang w:val="hu-HU"/>
+        </w:rPr>
+        <w:lastRenderedPageBreak/>
         <w:t xml:space="preserve">A játék logikája kezdésből </w:t>
       </w:r>
       <w:r>
@@ -857,8 +777,6 @@
         </w:rPr>
         <w:t>:</w:t>
       </w:r>
-      <w:bookmarkStart w:id="0" w:name="_GoBack"/>
-      <w:bookmarkEnd w:id="0"/>
     </w:p>
     <w:p>
       <w:pPr>
@@ -872,7 +790,6 @@
       <w:r>
         <w:rPr>
           <w:noProof/>
-          <w:lang w:val="hu-HU" w:eastAsia="hu-HU"/>
         </w:rPr>
         <w:drawing>
           <wp:anchor distT="0" distB="0" distL="114300" distR="114300" simplePos="0" relativeHeight="251658240" behindDoc="0" locked="0" layoutInCell="1" allowOverlap="1" wp14:anchorId="23EA58FF" wp14:editId="7064FDFC">
@@ -900,7 +817,7 @@
                     </pic:cNvPicPr>
                   </pic:nvPicPr>
                   <pic:blipFill>
-                    <a:blip r:embed="rId10" cstate="print">
+                    <a:blip r:embed="rId11" cstate="print">
                       <a:extLst>
                         <a:ext uri="{28A0092B-C50C-407E-A947-70E740481C1C}">
                           <a14:useLocalDpi xmlns:a14="http://schemas.microsoft.com/office/drawing/2010/main" val="0"/>
@@ -973,38 +890,17 @@
           <w:szCs w:val="24"/>
           <w:lang w:val="hu-HU"/>
         </w:rPr>
-        <w:t xml:space="preserve">Három fajta becslést találtunk ki: </w:t>
-      </w:r>
-      <w:proofErr w:type="spellStart"/>
-      <w:r>
-        <w:rPr>
-          <w:rFonts w:ascii="Times New Roman" w:hAnsi="Times New Roman" w:cs="Times New Roman"/>
-          <w:sz w:val="24"/>
-          <w:szCs w:val="24"/>
-          <w:lang w:val="hu-HU"/>
-        </w:rPr>
-        <w:t>minimalista</w:t>
-      </w:r>
-      <w:proofErr w:type="spellEnd"/>
-      <w:r>
-        <w:rPr>
-          <w:rFonts w:ascii="Times New Roman" w:hAnsi="Times New Roman" w:cs="Times New Roman"/>
-          <w:sz w:val="24"/>
-          <w:szCs w:val="24"/>
-          <w:lang w:val="hu-HU"/>
-        </w:rPr>
-        <w:t>, realisztikus és optimista.</w:t>
-      </w:r>
-    </w:p>
-    <w:p>
-      <w:pPr>
-        <w:rPr>
-          <w:rFonts w:ascii="Times New Roman" w:hAnsi="Times New Roman" w:cs="Times New Roman"/>
-          <w:sz w:val="24"/>
-          <w:szCs w:val="24"/>
-          <w:lang w:val="hu-HU"/>
-        </w:rPr>
-      </w:pPr>
+        <w:t>Három fajta becslést találtunk ki</w:t>
+      </w:r>
+      <w:r>
+        <w:rPr>
+          <w:rFonts w:ascii="Times New Roman" w:hAnsi="Times New Roman" w:cs="Times New Roman"/>
+          <w:sz w:val="24"/>
+          <w:szCs w:val="24"/>
+          <w:lang w:val="hu-HU"/>
+        </w:rPr>
+        <w:t xml:space="preserve">, hogy a lehető legváltozatosabb legyen a játék. Ez biztosította azt is, hogy tesztelhessük a taktikákat, amiket játszani/játszatni szeretnénk. </w:t>
+      </w:r>
       <w:r>
         <w:rPr>
           <w:rFonts w:ascii="Times New Roman" w:hAnsi="Times New Roman" w:cs="Times New Roman"/>
@@ -1014,34 +910,14 @@
         </w:rPr>
         <w:t xml:space="preserve">A becslés alapja a kezdéskor kézben tartott lapok „nagysága”. Minden esetben figyelembe </w:t>
       </w:r>
-      <w:proofErr w:type="gramStart"/>
-      <w:r>
-        <w:rPr>
-          <w:rFonts w:ascii="Times New Roman" w:hAnsi="Times New Roman" w:cs="Times New Roman"/>
-          <w:sz w:val="24"/>
-          <w:szCs w:val="24"/>
-          <w:lang w:val="hu-HU"/>
-        </w:rPr>
-        <w:t>vessz</w:t>
-      </w:r>
-      <w:r>
-        <w:rPr>
-          <w:rFonts w:ascii="Times New Roman" w:hAnsi="Times New Roman" w:cs="Times New Roman"/>
-          <w:sz w:val="24"/>
-          <w:szCs w:val="24"/>
-          <w:lang w:val="hu-HU"/>
-        </w:rPr>
-        <w:t>ük</w:t>
-      </w:r>
-      <w:proofErr w:type="gramEnd"/>
-      <w:r>
-        <w:rPr>
-          <w:rFonts w:ascii="Times New Roman" w:hAnsi="Times New Roman" w:cs="Times New Roman"/>
-          <w:sz w:val="24"/>
-          <w:szCs w:val="24"/>
-          <w:lang w:val="hu-HU"/>
-        </w:rPr>
-        <w:t xml:space="preserve"> hányadik körben vagyunk.</w:t>
+      <w:r>
+        <w:rPr>
+          <w:rFonts w:ascii="Times New Roman" w:hAnsi="Times New Roman" w:cs="Times New Roman"/>
+          <w:sz w:val="24"/>
+          <w:szCs w:val="24"/>
+          <w:lang w:val="hu-HU"/>
+        </w:rPr>
+        <w:t>vesszük, hányadik körben vagyunk illetve az éppen játékban levő robotok számát.</w:t>
       </w:r>
     </w:p>
     <w:p>
@@ -1079,12 +955,13 @@
           <w:szCs w:val="24"/>
           <w:lang w:val="hu-HU"/>
         </w:rPr>
+        <w:lastRenderedPageBreak/>
         <w:t>Osztályok felsorolása</w:t>
       </w:r>
     </w:p>
     <w:p>
       <w:pPr>
-        <w:pStyle w:val="Listaszerbekezds"/>
+        <w:pStyle w:val="ListParagraph"/>
         <w:numPr>
           <w:ilvl w:val="0"/>
           <w:numId w:val="1"/>
@@ -1098,7 +975,6 @@
           <w:lang w:val="hu-HU"/>
         </w:rPr>
       </w:pPr>
-      <w:proofErr w:type="spellStart"/>
       <w:r>
         <w:rPr>
           <w:rFonts w:ascii="Times New Roman" w:hAnsi="Times New Roman" w:cs="Times New Roman"/>
@@ -1108,40 +984,19 @@
         </w:rPr>
         <w:t>Card</w:t>
       </w:r>
-      <w:proofErr w:type="spellEnd"/>
-      <w:r>
-        <w:rPr>
-          <w:rFonts w:ascii="Times New Roman" w:hAnsi="Times New Roman" w:cs="Times New Roman"/>
-          <w:sz w:val="24"/>
-          <w:szCs w:val="24"/>
-          <w:lang w:val="hu-HU"/>
-        </w:rPr>
-        <w:t xml:space="preserve">: Kártya osztály. Ezekből készült </w:t>
-      </w:r>
-      <w:proofErr w:type="spellStart"/>
-      <w:r>
-        <w:rPr>
-          <w:rFonts w:ascii="Times New Roman" w:hAnsi="Times New Roman" w:cs="Times New Roman"/>
-          <w:sz w:val="24"/>
-          <w:szCs w:val="24"/>
-          <w:lang w:val="hu-HU"/>
-        </w:rPr>
-        <w:t>ArrayListben</w:t>
-      </w:r>
-      <w:proofErr w:type="spellEnd"/>
-      <w:r>
-        <w:rPr>
-          <w:rFonts w:ascii="Times New Roman" w:hAnsi="Times New Roman" w:cs="Times New Roman"/>
-          <w:sz w:val="24"/>
-          <w:szCs w:val="24"/>
-          <w:lang w:val="hu-HU"/>
-        </w:rPr>
-        <w:t xml:space="preserve"> tároljuk a paklit, az asztalon levő lapokat és az éppen játékosnál levő lapokat.</w:t>
-      </w:r>
-    </w:p>
-    <w:p>
-      <w:pPr>
-        <w:pStyle w:val="Listaszerbekezds"/>
+      <w:r>
+        <w:rPr>
+          <w:rFonts w:ascii="Times New Roman" w:hAnsi="Times New Roman" w:cs="Times New Roman"/>
+          <w:sz w:val="24"/>
+          <w:szCs w:val="24"/>
+          <w:lang w:val="hu-HU"/>
+        </w:rPr>
+        <w:t>: Kártya osztály. Ezekből készült ArrayListben tároljuk a paklit, az asztalon levő lapokat és az éppen játékosnál levő lapokat.</w:t>
+      </w:r>
+    </w:p>
+    <w:p>
+      <w:pPr>
+        <w:pStyle w:val="ListParagraph"/>
         <w:numPr>
           <w:ilvl w:val="0"/>
           <w:numId w:val="1"/>
@@ -1155,7 +1010,6 @@
           <w:lang w:val="hu-HU"/>
         </w:rPr>
       </w:pPr>
-      <w:proofErr w:type="spellStart"/>
       <w:r>
         <w:rPr>
           <w:rFonts w:ascii="Times New Roman" w:hAnsi="Times New Roman" w:cs="Times New Roman"/>
@@ -1165,7 +1019,6 @@
         </w:rPr>
         <w:t>DrawCard</w:t>
       </w:r>
-      <w:proofErr w:type="spellEnd"/>
       <w:r>
         <w:rPr>
           <w:rFonts w:ascii="Times New Roman" w:hAnsi="Times New Roman" w:cs="Times New Roman"/>
@@ -1178,7 +1031,7 @@
     </w:p>
     <w:p>
       <w:pPr>
-        <w:pStyle w:val="Listaszerbekezds"/>
+        <w:pStyle w:val="ListParagraph"/>
         <w:numPr>
           <w:ilvl w:val="0"/>
           <w:numId w:val="1"/>
@@ -1192,25 +1045,14 @@
           <w:lang w:val="hu-HU"/>
         </w:rPr>
       </w:pPr>
-      <w:proofErr w:type="spellStart"/>
-      <w:r>
-        <w:rPr>
-          <w:rFonts w:ascii="Times New Roman" w:hAnsi="Times New Roman" w:cs="Times New Roman"/>
-          <w:sz w:val="24"/>
-          <w:szCs w:val="24"/>
-          <w:lang w:val="hu-HU"/>
-        </w:rPr>
-        <w:t>DrawHeader</w:t>
-      </w:r>
-      <w:proofErr w:type="spellEnd"/>
-      <w:r>
-        <w:rPr>
-          <w:rFonts w:ascii="Times New Roman" w:hAnsi="Times New Roman" w:cs="Times New Roman"/>
-          <w:sz w:val="24"/>
-          <w:szCs w:val="24"/>
-          <w:lang w:val="hu-HU"/>
-        </w:rPr>
-        <w:t xml:space="preserve">: </w:t>
+      <w:r>
+        <w:rPr>
+          <w:rFonts w:ascii="Times New Roman" w:hAnsi="Times New Roman" w:cs="Times New Roman"/>
+          <w:sz w:val="24"/>
+          <w:szCs w:val="24"/>
+          <w:lang w:val="hu-HU"/>
+        </w:rPr>
+        <w:t xml:space="preserve">DrawHeader: </w:t>
       </w:r>
       <w:r>
         <w:rPr>
@@ -1224,7 +1066,7 @@
     </w:p>
     <w:p>
       <w:pPr>
-        <w:pStyle w:val="Listaszerbekezds"/>
+        <w:pStyle w:val="ListParagraph"/>
         <w:numPr>
           <w:ilvl w:val="0"/>
           <w:numId w:val="1"/>
@@ -1238,7 +1080,6 @@
           <w:lang w:val="hu-HU"/>
         </w:rPr>
       </w:pPr>
-      <w:proofErr w:type="spellStart"/>
       <w:r>
         <w:rPr>
           <w:rFonts w:ascii="Times New Roman" w:hAnsi="Times New Roman" w:cs="Times New Roman"/>
@@ -1248,7 +1089,6 @@
         </w:rPr>
         <w:t>DrawPlayer</w:t>
       </w:r>
-      <w:proofErr w:type="spellEnd"/>
       <w:r>
         <w:rPr>
           <w:rFonts w:ascii="Times New Roman" w:hAnsi="Times New Roman" w:cs="Times New Roman"/>
@@ -1270,7 +1110,7 @@
     </w:p>
     <w:p>
       <w:pPr>
-        <w:pStyle w:val="Listaszerbekezds"/>
+        <w:pStyle w:val="ListParagraph"/>
         <w:numPr>
           <w:ilvl w:val="0"/>
           <w:numId w:val="1"/>
@@ -1305,7 +1145,7 @@
     </w:p>
     <w:p>
       <w:pPr>
-        <w:pStyle w:val="Listaszerbekezds"/>
+        <w:pStyle w:val="ListParagraph"/>
         <w:numPr>
           <w:ilvl w:val="0"/>
           <w:numId w:val="1"/>
@@ -1319,7 +1159,6 @@
           <w:lang w:val="hu-HU"/>
         </w:rPr>
       </w:pPr>
-      <w:proofErr w:type="spellStart"/>
       <w:r>
         <w:rPr>
           <w:rFonts w:ascii="Times New Roman" w:hAnsi="Times New Roman" w:cs="Times New Roman"/>
@@ -1329,7 +1168,6 @@
         </w:rPr>
         <w:t>Rikiki</w:t>
       </w:r>
-      <w:proofErr w:type="spellEnd"/>
       <w:r>
         <w:rPr>
           <w:rFonts w:ascii="Times New Roman" w:hAnsi="Times New Roman" w:cs="Times New Roman"/>
@@ -1342,7 +1180,7 @@
     </w:p>
     <w:p>
       <w:pPr>
-        <w:pStyle w:val="Listaszerbekezds"/>
+        <w:pStyle w:val="ListParagraph"/>
         <w:numPr>
           <w:ilvl w:val="0"/>
           <w:numId w:val="1"/>
@@ -1356,7 +1194,6 @@
           <w:lang w:val="hu-HU"/>
         </w:rPr>
       </w:pPr>
-      <w:proofErr w:type="spellStart"/>
       <w:r>
         <w:rPr>
           <w:rFonts w:ascii="Times New Roman" w:hAnsi="Times New Roman" w:cs="Times New Roman"/>
@@ -1366,7 +1203,6 @@
         </w:rPr>
         <w:t>RikikiJFrame</w:t>
       </w:r>
-      <w:proofErr w:type="spellEnd"/>
       <w:r>
         <w:rPr>
           <w:rFonts w:ascii="Times New Roman" w:hAnsi="Times New Roman" w:cs="Times New Roman"/>
@@ -1379,7 +1215,7 @@
     </w:p>
     <w:p>
       <w:pPr>
-        <w:pStyle w:val="Listaszerbekezds"/>
+        <w:pStyle w:val="ListParagraph"/>
         <w:numPr>
           <w:ilvl w:val="0"/>
           <w:numId w:val="1"/>
@@ -1393,7 +1229,6 @@
           <w:lang w:val="hu-HU"/>
         </w:rPr>
       </w:pPr>
-      <w:proofErr w:type="spellStart"/>
       <w:r>
         <w:rPr>
           <w:rFonts w:ascii="Times New Roman" w:hAnsi="Times New Roman" w:cs="Times New Roman"/>
@@ -1403,7 +1238,6 @@
         </w:rPr>
         <w:t>Player</w:t>
       </w:r>
-      <w:proofErr w:type="spellEnd"/>
       <w:r>
         <w:rPr>
           <w:rFonts w:ascii="Times New Roman" w:hAnsi="Times New Roman" w:cs="Times New Roman"/>
@@ -1416,7 +1250,7 @@
     </w:p>
     <w:p>
       <w:pPr>
-        <w:pStyle w:val="Listaszerbekezds"/>
+        <w:pStyle w:val="ListParagraph"/>
         <w:numPr>
           <w:ilvl w:val="0"/>
           <w:numId w:val="1"/>
@@ -1430,7 +1264,6 @@
           <w:lang w:val="hu-HU"/>
         </w:rPr>
       </w:pPr>
-      <w:proofErr w:type="spellStart"/>
       <w:r>
         <w:rPr>
           <w:rFonts w:ascii="Times New Roman" w:hAnsi="Times New Roman" w:cs="Times New Roman"/>
@@ -1440,7 +1273,6 @@
         </w:rPr>
         <w:t>PlayerOne</w:t>
       </w:r>
-      <w:proofErr w:type="spellEnd"/>
       <w:r>
         <w:rPr>
           <w:rFonts w:ascii="Times New Roman" w:hAnsi="Times New Roman" w:cs="Times New Roman"/>
@@ -1453,7 +1285,7 @@
     </w:p>
     <w:p>
       <w:pPr>
-        <w:pStyle w:val="Listaszerbekezds"/>
+        <w:pStyle w:val="ListParagraph"/>
         <w:numPr>
           <w:ilvl w:val="0"/>
           <w:numId w:val="1"/>
@@ -1503,6 +1335,34 @@
         </w:rPr>
         <w:t>Gépi játékos.</w:t>
       </w:r>
+    </w:p>
+    <w:p>
+      <w:pPr>
+        <w:pStyle w:val="ListParagraph"/>
+        <w:numPr>
+          <w:ilvl w:val="0"/>
+          <w:numId w:val="1"/>
+        </w:numPr>
+        <w:spacing w:before="240" w:line="360" w:lineRule="auto"/>
+        <w:ind w:left="714" w:hanging="357"/>
+        <w:rPr>
+          <w:rFonts w:ascii="Times New Roman" w:hAnsi="Times New Roman" w:cs="Times New Roman"/>
+          <w:sz w:val="24"/>
+          <w:szCs w:val="24"/>
+          <w:lang w:val="hu-HU"/>
+        </w:rPr>
+      </w:pPr>
+      <w:r>
+        <w:rPr>
+          <w:rFonts w:ascii="Times New Roman" w:hAnsi="Times New Roman" w:cs="Times New Roman"/>
+          <w:sz w:val="24"/>
+          <w:szCs w:val="24"/>
+          <w:lang w:val="hu-HU"/>
+        </w:rPr>
+        <w:t>TB: Tudásbázis a lapválasztáshoz segítségül.</w:t>
+      </w:r>
+      <w:bookmarkStart w:id="0" w:name="_GoBack"/>
+      <w:bookmarkEnd w:id="0"/>
     </w:p>
     <w:p>
       <w:pPr>
@@ -2035,17 +1895,17 @@
     <w:lsdException w:name="List Table 6 Colorful Accent 6" w:uiPriority="51"/>
     <w:lsdException w:name="List Table 7 Colorful Accent 6" w:uiPriority="52"/>
   </w:latentStyles>
-  <w:style w:type="paragraph" w:default="1" w:styleId="Norml">
+  <w:style w:type="paragraph" w:default="1" w:styleId="Normal">
     <w:name w:val="Normal"/>
     <w:qFormat/>
   </w:style>
-  <w:style w:type="character" w:default="1" w:styleId="Bekezdsalapbettpusa">
+  <w:style w:type="character" w:default="1" w:styleId="DefaultParagraphFont">
     <w:name w:val="Default Paragraph Font"/>
     <w:uiPriority w:val="1"/>
     <w:semiHidden/>
     <w:unhideWhenUsed/>
   </w:style>
-  <w:style w:type="table" w:default="1" w:styleId="Normltblzat">
+  <w:style w:type="table" w:default="1" w:styleId="TableNormal">
     <w:name w:val="Normal Table"/>
     <w:uiPriority w:val="99"/>
     <w:semiHidden/>
@@ -2060,15 +1920,15 @@
       </w:tblCellMar>
     </w:tblPr>
   </w:style>
-  <w:style w:type="numbering" w:default="1" w:styleId="Nemlista">
+  <w:style w:type="numbering" w:default="1" w:styleId="NoList">
     <w:name w:val="No List"/>
     <w:uiPriority w:val="99"/>
     <w:semiHidden/>
     <w:unhideWhenUsed/>
   </w:style>
-  <w:style w:type="character" w:styleId="Hiperhivatkozs">
+  <w:style w:type="character" w:styleId="Hyperlink">
     <w:name w:val="Hyperlink"/>
-    <w:basedOn w:val="Bekezdsalapbettpusa"/>
+    <w:basedOn w:val="DefaultParagraphFont"/>
     <w:uiPriority w:val="99"/>
     <w:unhideWhenUsed/>
     <w:rsid w:val="00D30AB8"/>
@@ -2077,9 +1937,9 @@
       <w:u w:val="single"/>
     </w:rPr>
   </w:style>
-  <w:style w:type="paragraph" w:styleId="Listaszerbekezds">
+  <w:style w:type="paragraph" w:styleId="ListParagraph">
     <w:name w:val="List Paragraph"/>
-    <w:basedOn w:val="Norml"/>
+    <w:basedOn w:val="Normal"/>
     <w:uiPriority w:val="34"/>
     <w:qFormat/>
     <w:rsid w:val="004561D8"/>
@@ -2357,7 +2217,7 @@
 </file>
 
 <file path=customXml/itemProps1.xml><?xml version="1.0" encoding="utf-8"?>
-<ds:datastoreItem xmlns:ds="http://schemas.openxmlformats.org/officeDocument/2006/customXml" ds:itemID="{7C6C13CA-3F25-4635-BFB7-902A6A6AB8E0}">
+<ds:datastoreItem xmlns:ds="http://schemas.openxmlformats.org/officeDocument/2006/customXml" ds:itemID="{4CFF1B99-C651-467E-9F5A-1B522758DB35}">
   <ds:schemaRefs>
     <ds:schemaRef ds:uri="http://schemas.openxmlformats.org/officeDocument/2006/bibliography"/>
   </ds:schemaRefs>

</xml_diff>

<commit_message>
Valami kimaradt a doksiból
</commit_message>
<xml_diff>
--- a/MIHF_dokumentáció.docx
+++ b/MIHF_dokumentáció.docx
@@ -83,7 +83,27 @@
           <w:szCs w:val="24"/>
           <w:lang w:val="hu-HU"/>
         </w:rPr>
-        <w:t>Választott feladat: Rikiki adu kötelezettséggel</w:t>
+        <w:t xml:space="preserve">Választott feladat: </w:t>
+      </w:r>
+      <w:proofErr w:type="spellStart"/>
+      <w:r>
+        <w:rPr>
+          <w:rFonts w:ascii="Times New Roman" w:hAnsi="Times New Roman" w:cs="Times New Roman"/>
+          <w:sz w:val="24"/>
+          <w:szCs w:val="24"/>
+          <w:lang w:val="hu-HU"/>
+        </w:rPr>
+        <w:t>Rikiki</w:t>
+      </w:r>
+      <w:proofErr w:type="spellEnd"/>
+      <w:r>
+        <w:rPr>
+          <w:rFonts w:ascii="Times New Roman" w:hAnsi="Times New Roman" w:cs="Times New Roman"/>
+          <w:sz w:val="24"/>
+          <w:szCs w:val="24"/>
+          <w:lang w:val="hu-HU"/>
+        </w:rPr>
+        <w:t xml:space="preserve"> adu kötelezettséggel</w:t>
       </w:r>
     </w:p>
     <w:p>
@@ -238,26 +258,108 @@
           <w:u w:val="single"/>
           <w:lang w:val="hu-HU"/>
         </w:rPr>
-        <w:t>Választott feladat: Rikiki adu kötelezettséggel</w:t>
-      </w:r>
-    </w:p>
-    <w:p>
-      <w:pPr>
-        <w:rPr>
-          <w:rFonts w:ascii="Times New Roman" w:hAnsi="Times New Roman" w:cs="Times New Roman"/>
-          <w:sz w:val="24"/>
-          <w:szCs w:val="24"/>
-          <w:lang w:val="hu-HU"/>
-        </w:rPr>
-      </w:pPr>
-      <w:r>
-        <w:rPr>
-          <w:rFonts w:ascii="Times New Roman" w:hAnsi="Times New Roman" w:cs="Times New Roman"/>
-          <w:sz w:val="24"/>
-          <w:szCs w:val="24"/>
-          <w:lang w:val="hu-HU"/>
-        </w:rPr>
-        <w:t>A rikiki egy a bridgehez hasonló kártyajáték. Legalább hárman játsszák egy pakli francia kártyával. Mindenkinek osztanak ugyan annyi lapot és sorsolnak egy adu színt a játékosok. (A francia kártya színei: pikk ♠, kőr ♥, káró ♦ és treff ♣.) Az egyik játékost kiválasztják indulónak (emberek között az osztótól jobbra ülő), ő fog elsőnek hívni. Utána mindenki megtippeli, hogy hány ütése lesz, ezt egyszerre mutatják meg, így nem lehet a többiek vállalásai alapján módosítani a sajátunkat. A hívó játékos kiválaszt egy kártyát és kirakja. Utána minden játékosnak az óramutató járásával ellenkező irányban sorban haladva rá kell raknia egy ugyan olyan színű lapot, vagy ha nincs neki olyan színű, akkor egy adut, és ha az sincs, akkor tetszőleges lapot. Az üt, akié a legnagyobb lap a hívott színben, vagy ha került bele adu, akkor az, aki a legnagyobb adut rakta. Az ász a legnagyobb, utána a dáma, majd a bubi és utána a számos lapok következnek. Aki ütött az hív következőnek. Ha elfogytak a lapok mindenki megszámolja az ütéseit, aki annyit ütött ahányat vállalt, az 10+2*n pontot kap, ahol n az ütéseinek száma. Aki pedig a vállalásától eltérő számút ütött az -2*|n-v| pontot kap, ahol n szintén az ütések száma és v a vállalások száma. Lehet nullát is vállalni. A játék több ilyen körből áll. Az eredeti játék 1 lap osztásával indul, és addig megy, amíg van kiosztható lap (pl.: 4 játékosnál 52/4=13-ig) és utána vissza, de az első körben mindenki a többiek lapját látja és a sajátját nem. Ettől el lehet tekinteni a feladat megoldásánál és lehet akár két lappal indítani az osztást, akár az egylapos kört is normál körként kezelni.</w:t>
+        <w:t xml:space="preserve">Választott feladat: </w:t>
+      </w:r>
+      <w:proofErr w:type="spellStart"/>
+      <w:r>
+        <w:rPr>
+          <w:rFonts w:ascii="Times New Roman" w:hAnsi="Times New Roman" w:cs="Times New Roman"/>
+          <w:sz w:val="24"/>
+          <w:szCs w:val="24"/>
+          <w:u w:val="single"/>
+          <w:lang w:val="hu-HU"/>
+        </w:rPr>
+        <w:t>Rikiki</w:t>
+      </w:r>
+      <w:proofErr w:type="spellEnd"/>
+      <w:r>
+        <w:rPr>
+          <w:rFonts w:ascii="Times New Roman" w:hAnsi="Times New Roman" w:cs="Times New Roman"/>
+          <w:sz w:val="24"/>
+          <w:szCs w:val="24"/>
+          <w:u w:val="single"/>
+          <w:lang w:val="hu-HU"/>
+        </w:rPr>
+        <w:t xml:space="preserve"> adu kötelezettséggel</w:t>
+      </w:r>
+    </w:p>
+    <w:p>
+      <w:pPr>
+        <w:rPr>
+          <w:rFonts w:ascii="Times New Roman" w:hAnsi="Times New Roman" w:cs="Times New Roman"/>
+          <w:sz w:val="24"/>
+          <w:szCs w:val="24"/>
+          <w:lang w:val="hu-HU"/>
+        </w:rPr>
+      </w:pPr>
+      <w:r>
+        <w:rPr>
+          <w:rFonts w:ascii="Times New Roman" w:hAnsi="Times New Roman" w:cs="Times New Roman"/>
+          <w:sz w:val="24"/>
+          <w:szCs w:val="24"/>
+          <w:lang w:val="hu-HU"/>
+        </w:rPr>
+        <w:t xml:space="preserve">A </w:t>
+      </w:r>
+      <w:proofErr w:type="spellStart"/>
+      <w:r>
+        <w:rPr>
+          <w:rFonts w:ascii="Times New Roman" w:hAnsi="Times New Roman" w:cs="Times New Roman"/>
+          <w:sz w:val="24"/>
+          <w:szCs w:val="24"/>
+          <w:lang w:val="hu-HU"/>
+        </w:rPr>
+        <w:t>rikiki</w:t>
+      </w:r>
+      <w:proofErr w:type="spellEnd"/>
+      <w:r>
+        <w:rPr>
+          <w:rFonts w:ascii="Times New Roman" w:hAnsi="Times New Roman" w:cs="Times New Roman"/>
+          <w:sz w:val="24"/>
+          <w:szCs w:val="24"/>
+          <w:lang w:val="hu-HU"/>
+        </w:rPr>
+        <w:t xml:space="preserve"> egy a </w:t>
+      </w:r>
+      <w:proofErr w:type="spellStart"/>
+      <w:r>
+        <w:rPr>
+          <w:rFonts w:ascii="Times New Roman" w:hAnsi="Times New Roman" w:cs="Times New Roman"/>
+          <w:sz w:val="24"/>
+          <w:szCs w:val="24"/>
+          <w:lang w:val="hu-HU"/>
+        </w:rPr>
+        <w:t>bridgehez</w:t>
+      </w:r>
+      <w:proofErr w:type="spellEnd"/>
+      <w:r>
+        <w:rPr>
+          <w:rFonts w:ascii="Times New Roman" w:hAnsi="Times New Roman" w:cs="Times New Roman"/>
+          <w:sz w:val="24"/>
+          <w:szCs w:val="24"/>
+          <w:lang w:val="hu-HU"/>
+        </w:rPr>
+        <w:t xml:space="preserve"> hasonló kártyajáték. Legalább hárman játsszák egy pakli francia kártyával. Mindenkinek osztanak ugyan annyi lapot és sorsolnak egy adu színt a játékosok. (A francia kártya színei: pikk ♠, kőr ♥, káró ♦ és treff ♣.) Az egyik játékost kiválasztják indulónak (emberek között az osztótól jobbra ülő), ő fog elsőnek hívni. Utána mindenki megtippeli, hogy hány ütése lesz, ezt egyszerre mutatják meg, így nem lehet a többiek vállalásai alapján módosítani a sajátunkat. A hívó játékos kiválaszt egy kártyát és kirakja. Utána minden játékosnak az óramutató járásával ellenkező irányban sorban haladva rá kell raknia egy ugyan olyan színű lapot, vagy ha nincs neki olyan színű, akkor egy adut, és ha az sincs, akkor tetszőleges lapot. Az üt, akié a legnagyobb lap a hívott színben, vagy ha került bele adu, akkor az, aki a legnagyobb adut rakta. Az ász a legnagyobb, utána a dáma, majd a bubi és utána a számos lapok következnek. Aki ütött az hív következőnek. Ha elfogytak a lapok mindenki megszámolja az ütéseit, aki annyit ütött ahányat vállalt, az 10+2*n pontot kap, ahol n az ütéseinek száma. Aki pedig a vállalásától eltérő számút ütött az -2*|</w:t>
+      </w:r>
+      <w:proofErr w:type="spellStart"/>
+      <w:r>
+        <w:rPr>
+          <w:rFonts w:ascii="Times New Roman" w:hAnsi="Times New Roman" w:cs="Times New Roman"/>
+          <w:sz w:val="24"/>
+          <w:szCs w:val="24"/>
+          <w:lang w:val="hu-HU"/>
+        </w:rPr>
+        <w:t>n-v</w:t>
+      </w:r>
+      <w:proofErr w:type="spellEnd"/>
+      <w:r>
+        <w:rPr>
+          <w:rFonts w:ascii="Times New Roman" w:hAnsi="Times New Roman" w:cs="Times New Roman"/>
+          <w:sz w:val="24"/>
+          <w:szCs w:val="24"/>
+          <w:lang w:val="hu-HU"/>
+        </w:rPr>
+        <w:t>| pontot kap, ahol n szintén az ütések száma és v a vállalások száma. Lehet nullát is vállalni. A játék több ilyen körből áll. Az eredeti játék 1 lap osztásával indul, és addig megy, amíg van kiosztható lap (pl.: 4 játékosnál 52/4=13-ig) és utána vissza, de az első körben mindenki a többiek lapját látja és a sajátját nem. Ettől el lehet tekinteni a feladat megoldásánál és lehet akár két lappal indítani az osztást, akár az egylapos kört is normál körként kezelni.</w:t>
       </w:r>
     </w:p>
     <w:p>
@@ -307,14 +409,25 @@
           <w:lang w:val="hu-HU"/>
         </w:rPr>
       </w:pPr>
-      <w:r>
-        <w:rPr>
-          <w:rFonts w:ascii="Times New Roman" w:hAnsi="Times New Roman" w:cs="Times New Roman"/>
-          <w:sz w:val="24"/>
-          <w:szCs w:val="24"/>
-          <w:lang w:val="hu-HU"/>
-        </w:rPr>
-        <w:t>Czétényi Benjámin (</w:t>
+      <w:proofErr w:type="spellStart"/>
+      <w:r>
+        <w:rPr>
+          <w:rFonts w:ascii="Times New Roman" w:hAnsi="Times New Roman" w:cs="Times New Roman"/>
+          <w:sz w:val="24"/>
+          <w:szCs w:val="24"/>
+          <w:lang w:val="hu-HU"/>
+        </w:rPr>
+        <w:t>Czétényi</w:t>
+      </w:r>
+      <w:proofErr w:type="spellEnd"/>
+      <w:r>
+        <w:rPr>
+          <w:rFonts w:ascii="Times New Roman" w:hAnsi="Times New Roman" w:cs="Times New Roman"/>
+          <w:sz w:val="24"/>
+          <w:szCs w:val="24"/>
+          <w:lang w:val="hu-HU"/>
+        </w:rPr>
+        <w:t xml:space="preserve"> Benjámin (</w:t>
       </w:r>
       <w:hyperlink r:id="rId6" w:history="1">
         <w:r>
@@ -899,16 +1012,54 @@
           <w:szCs w:val="24"/>
           <w:lang w:val="hu-HU"/>
         </w:rPr>
-        <w:t xml:space="preserve">, hogy a lehető legváltozatosabb legyen a játék. Ez biztosította azt is, hogy tesztelhessük a taktikákat, amiket játszani/játszatni szeretnénk. </w:t>
-      </w:r>
-      <w:r>
-        <w:rPr>
-          <w:rFonts w:ascii="Times New Roman" w:hAnsi="Times New Roman" w:cs="Times New Roman"/>
-          <w:sz w:val="24"/>
-          <w:szCs w:val="24"/>
-          <w:lang w:val="hu-HU"/>
-        </w:rPr>
-        <w:t xml:space="preserve">A becslés alapja a kezdéskor kézben tartott lapok „nagysága”. Minden esetben figyelembe </w:t>
+        <w:t>, hogy a lehető legváltozatosabb legyen a játék. Ez biztosította azt is, hogy tesztelhessük a taktikákat, amiket játszani/játszatni szeretnénk.</w:t>
+      </w:r>
+      <w:r>
+        <w:rPr>
+          <w:rFonts w:ascii="Times New Roman" w:hAnsi="Times New Roman" w:cs="Times New Roman"/>
+          <w:sz w:val="24"/>
+          <w:szCs w:val="24"/>
+          <w:lang w:val="hu-HU"/>
+        </w:rPr>
+        <w:t xml:space="preserve"> Azonban ebben a játékban nagy szerepe van a szerencsének, így lehet, hogy az egyik robot 2-3 körön keresztül veszít, de utána behozhatja a lemaradását minden probléma nélkül.</w:t>
+      </w:r>
+      <w:r>
+        <w:rPr>
+          <w:rFonts w:ascii="Times New Roman" w:hAnsi="Times New Roman" w:cs="Times New Roman"/>
+          <w:sz w:val="24"/>
+          <w:szCs w:val="24"/>
+          <w:lang w:val="hu-HU"/>
+        </w:rPr>
+        <w:t xml:space="preserve"> </w:t>
+      </w:r>
+      <w:r>
+        <w:rPr>
+          <w:rFonts w:ascii="Times New Roman" w:hAnsi="Times New Roman" w:cs="Times New Roman"/>
+          <w:sz w:val="24"/>
+          <w:szCs w:val="24"/>
+          <w:lang w:val="hu-HU"/>
+        </w:rPr>
+        <w:t>A becslés alapja a kezdéskor kézben tartott lapok „nagysága”</w:t>
+      </w:r>
+      <w:r>
+        <w:rPr>
+          <w:rFonts w:ascii="Times New Roman" w:hAnsi="Times New Roman" w:cs="Times New Roman"/>
+          <w:sz w:val="24"/>
+          <w:szCs w:val="24"/>
+          <w:lang w:val="hu-HU"/>
+        </w:rPr>
+        <w:t xml:space="preserve"> illetve, hogy éppen mi kezdünk-e</w:t>
+      </w:r>
+      <w:bookmarkStart w:id="0" w:name="_GoBack"/>
+      <w:bookmarkEnd w:id="0"/>
+      <w:r>
+        <w:rPr>
+          <w:rFonts w:ascii="Times New Roman" w:hAnsi="Times New Roman" w:cs="Times New Roman"/>
+          <w:sz w:val="24"/>
+          <w:szCs w:val="24"/>
+          <w:lang w:val="hu-HU"/>
+        </w:rPr>
+        <w:t xml:space="preserve">. Minden esetben figyelembe </w:t>
       </w:r>
       <w:r>
         <w:rPr>
@@ -975,6 +1126,7 @@
           <w:lang w:val="hu-HU"/>
         </w:rPr>
       </w:pPr>
+      <w:proofErr w:type="spellStart"/>
       <w:r>
         <w:rPr>
           <w:rFonts w:ascii="Times New Roman" w:hAnsi="Times New Roman" w:cs="Times New Roman"/>
@@ -984,14 +1136,35 @@
         </w:rPr>
         <w:t>Card</w:t>
       </w:r>
-      <w:r>
-        <w:rPr>
-          <w:rFonts w:ascii="Times New Roman" w:hAnsi="Times New Roman" w:cs="Times New Roman"/>
-          <w:sz w:val="24"/>
-          <w:szCs w:val="24"/>
-          <w:lang w:val="hu-HU"/>
-        </w:rPr>
-        <w:t>: Kártya osztály. Ezekből készült ArrayListben tároljuk a paklit, az asztalon levő lapokat és az éppen játékosnál levő lapokat.</w:t>
+      <w:proofErr w:type="spellEnd"/>
+      <w:r>
+        <w:rPr>
+          <w:rFonts w:ascii="Times New Roman" w:hAnsi="Times New Roman" w:cs="Times New Roman"/>
+          <w:sz w:val="24"/>
+          <w:szCs w:val="24"/>
+          <w:lang w:val="hu-HU"/>
+        </w:rPr>
+        <w:t xml:space="preserve">: Kártya osztály. Ezekből készült </w:t>
+      </w:r>
+      <w:proofErr w:type="spellStart"/>
+      <w:r>
+        <w:rPr>
+          <w:rFonts w:ascii="Times New Roman" w:hAnsi="Times New Roman" w:cs="Times New Roman"/>
+          <w:sz w:val="24"/>
+          <w:szCs w:val="24"/>
+          <w:lang w:val="hu-HU"/>
+        </w:rPr>
+        <w:t>ArrayListben</w:t>
+      </w:r>
+      <w:proofErr w:type="spellEnd"/>
+      <w:r>
+        <w:rPr>
+          <w:rFonts w:ascii="Times New Roman" w:hAnsi="Times New Roman" w:cs="Times New Roman"/>
+          <w:sz w:val="24"/>
+          <w:szCs w:val="24"/>
+          <w:lang w:val="hu-HU"/>
+        </w:rPr>
+        <w:t xml:space="preserve"> tároljuk a paklit, az asztalon levő lapokat és az éppen játékosnál levő lapokat.</w:t>
       </w:r>
     </w:p>
     <w:p>
@@ -1010,6 +1183,7 @@
           <w:lang w:val="hu-HU"/>
         </w:rPr>
       </w:pPr>
+      <w:proofErr w:type="spellStart"/>
       <w:r>
         <w:rPr>
           <w:rFonts w:ascii="Times New Roman" w:hAnsi="Times New Roman" w:cs="Times New Roman"/>
@@ -1019,6 +1193,7 @@
         </w:rPr>
         <w:t>DrawCard</w:t>
       </w:r>
+      <w:proofErr w:type="spellEnd"/>
       <w:r>
         <w:rPr>
           <w:rFonts w:ascii="Times New Roman" w:hAnsi="Times New Roman" w:cs="Times New Roman"/>
@@ -1045,14 +1220,25 @@
           <w:lang w:val="hu-HU"/>
         </w:rPr>
       </w:pPr>
-      <w:r>
-        <w:rPr>
-          <w:rFonts w:ascii="Times New Roman" w:hAnsi="Times New Roman" w:cs="Times New Roman"/>
-          <w:sz w:val="24"/>
-          <w:szCs w:val="24"/>
-          <w:lang w:val="hu-HU"/>
-        </w:rPr>
-        <w:t xml:space="preserve">DrawHeader: </w:t>
+      <w:proofErr w:type="spellStart"/>
+      <w:r>
+        <w:rPr>
+          <w:rFonts w:ascii="Times New Roman" w:hAnsi="Times New Roman" w:cs="Times New Roman"/>
+          <w:sz w:val="24"/>
+          <w:szCs w:val="24"/>
+          <w:lang w:val="hu-HU"/>
+        </w:rPr>
+        <w:t>DrawHeader</w:t>
+      </w:r>
+      <w:proofErr w:type="spellEnd"/>
+      <w:r>
+        <w:rPr>
+          <w:rFonts w:ascii="Times New Roman" w:hAnsi="Times New Roman" w:cs="Times New Roman"/>
+          <w:sz w:val="24"/>
+          <w:szCs w:val="24"/>
+          <w:lang w:val="hu-HU"/>
+        </w:rPr>
+        <w:t xml:space="preserve">: </w:t>
       </w:r>
       <w:r>
         <w:rPr>
@@ -1080,6 +1266,7 @@
           <w:lang w:val="hu-HU"/>
         </w:rPr>
       </w:pPr>
+      <w:proofErr w:type="spellStart"/>
       <w:r>
         <w:rPr>
           <w:rFonts w:ascii="Times New Roman" w:hAnsi="Times New Roman" w:cs="Times New Roman"/>
@@ -1089,6 +1276,7 @@
         </w:rPr>
         <w:t>DrawPlayer</w:t>
       </w:r>
+      <w:proofErr w:type="spellEnd"/>
       <w:r>
         <w:rPr>
           <w:rFonts w:ascii="Times New Roman" w:hAnsi="Times New Roman" w:cs="Times New Roman"/>
@@ -1159,6 +1347,7 @@
           <w:lang w:val="hu-HU"/>
         </w:rPr>
       </w:pPr>
+      <w:proofErr w:type="spellStart"/>
       <w:r>
         <w:rPr>
           <w:rFonts w:ascii="Times New Roman" w:hAnsi="Times New Roman" w:cs="Times New Roman"/>
@@ -1168,6 +1357,7 @@
         </w:rPr>
         <w:t>Rikiki</w:t>
       </w:r>
+      <w:proofErr w:type="spellEnd"/>
       <w:r>
         <w:rPr>
           <w:rFonts w:ascii="Times New Roman" w:hAnsi="Times New Roman" w:cs="Times New Roman"/>
@@ -1194,6 +1384,7 @@
           <w:lang w:val="hu-HU"/>
         </w:rPr>
       </w:pPr>
+      <w:proofErr w:type="spellStart"/>
       <w:r>
         <w:rPr>
           <w:rFonts w:ascii="Times New Roman" w:hAnsi="Times New Roman" w:cs="Times New Roman"/>
@@ -1203,6 +1394,7 @@
         </w:rPr>
         <w:t>RikikiJFrame</w:t>
       </w:r>
+      <w:proofErr w:type="spellEnd"/>
       <w:r>
         <w:rPr>
           <w:rFonts w:ascii="Times New Roman" w:hAnsi="Times New Roman" w:cs="Times New Roman"/>
@@ -1229,6 +1421,7 @@
           <w:lang w:val="hu-HU"/>
         </w:rPr>
       </w:pPr>
+      <w:proofErr w:type="spellStart"/>
       <w:r>
         <w:rPr>
           <w:rFonts w:ascii="Times New Roman" w:hAnsi="Times New Roman" w:cs="Times New Roman"/>
@@ -1238,6 +1431,7 @@
         </w:rPr>
         <w:t>Player</w:t>
       </w:r>
+      <w:proofErr w:type="spellEnd"/>
       <w:r>
         <w:rPr>
           <w:rFonts w:ascii="Times New Roman" w:hAnsi="Times New Roman" w:cs="Times New Roman"/>
@@ -1264,6 +1458,7 @@
           <w:lang w:val="hu-HU"/>
         </w:rPr>
       </w:pPr>
+      <w:proofErr w:type="spellStart"/>
       <w:r>
         <w:rPr>
           <w:rFonts w:ascii="Times New Roman" w:hAnsi="Times New Roman" w:cs="Times New Roman"/>
@@ -1273,6 +1468,7 @@
         </w:rPr>
         <w:t>PlayerOne</w:t>
       </w:r>
+      <w:proofErr w:type="spellEnd"/>
       <w:r>
         <w:rPr>
           <w:rFonts w:ascii="Times New Roman" w:hAnsi="Times New Roman" w:cs="Times New Roman"/>
@@ -1361,8 +1557,6 @@
         </w:rPr>
         <w:t>TB: Tudásbázis a lapválasztáshoz segítségül.</w:t>
       </w:r>
-      <w:bookmarkStart w:id="0" w:name="_GoBack"/>
-      <w:bookmarkEnd w:id="0"/>
     </w:p>
     <w:p>
       <w:pPr>
@@ -2217,7 +2411,7 @@
 </file>
 
 <file path=customXml/itemProps1.xml><?xml version="1.0" encoding="utf-8"?>
-<ds:datastoreItem xmlns:ds="http://schemas.openxmlformats.org/officeDocument/2006/customXml" ds:itemID="{4CFF1B99-C651-467E-9F5A-1B522758DB35}">
+<ds:datastoreItem xmlns:ds="http://schemas.openxmlformats.org/officeDocument/2006/customXml" ds:itemID="{0711E3B6-D4C6-46B5-9C3D-225440934C3E}">
   <ds:schemaRefs>
     <ds:schemaRef ds:uri="http://schemas.openxmlformats.org/officeDocument/2006/bibliography"/>
   </ds:schemaRefs>

</xml_diff>